<commit_message>
file named more accurately
Signed-off-by: Rupam_It <mannarupam3@gmail.com>
</commit_message>
<xml_diff>
--- a/accuracy data stats.docx
+++ b/accuracy data stats.docx
@@ -465,30 +465,51 @@
               <w:t>Books11.csv</w:t>
             </w:r>
           </w:p>
-        </w:tc>
-        <w:tc>
-          <w:tcPr>
-            <w:tcW w:w="1073" w:type="dxa"/>
-          </w:tcPr>
-          <w:p/>
-        </w:tc>
-        <w:tc>
-          <w:tcPr>
-            <w:tcW w:w="1175" w:type="dxa"/>
-          </w:tcPr>
-          <w:p/>
-        </w:tc>
-        <w:tc>
-          <w:tcPr>
-            <w:tcW w:w="935" w:type="dxa"/>
-          </w:tcPr>
-          <w:p/>
-        </w:tc>
-        <w:tc>
-          <w:tcPr>
-            <w:tcW w:w="1019" w:type="dxa"/>
-          </w:tcPr>
-          <w:p/>
+          <w:p>
+            <w:r>
+              <w:t>33115</w:t>
+            </w:r>
+          </w:p>
+        </w:tc>
+        <w:tc>
+          <w:tcPr>
+            <w:tcW w:w="1073" w:type="dxa"/>
+          </w:tcPr>
+          <w:p>
+            <w:r>
+              <w:t>.91</w:t>
+            </w:r>
+          </w:p>
+        </w:tc>
+        <w:tc>
+          <w:tcPr>
+            <w:tcW w:w="1175" w:type="dxa"/>
+          </w:tcPr>
+          <w:p>
+            <w:r>
+              <w:t>.93</w:t>
+            </w:r>
+          </w:p>
+        </w:tc>
+        <w:tc>
+          <w:tcPr>
+            <w:tcW w:w="935" w:type="dxa"/>
+          </w:tcPr>
+          <w:p>
+            <w:r>
+              <w:t>.98</w:t>
+            </w:r>
+          </w:p>
+        </w:tc>
+        <w:tc>
+          <w:tcPr>
+            <w:tcW w:w="1019" w:type="dxa"/>
+          </w:tcPr>
+          <w:p>
+            <w:r>
+              <w:t>.95</w:t>
+            </w:r>
+          </w:p>
         </w:tc>
       </w:tr>
       <w:tr>
@@ -516,6 +537,11 @@
               <w:t>DVD11.csv</w:t>
             </w:r>
           </w:p>
+          <w:p>
+            <w:r>
+              <w:t>12450</w:t>
+            </w:r>
+          </w:p>
         </w:tc>
         <w:tc>
           <w:tcPr>
@@ -583,30 +609,51 @@
               <w:t>Kitchen1.csv</w:t>
             </w:r>
           </w:p>
-        </w:tc>
-        <w:tc>
-          <w:tcPr>
-            <w:tcW w:w="1073" w:type="dxa"/>
-          </w:tcPr>
-          <w:p/>
-        </w:tc>
-        <w:tc>
-          <w:tcPr>
-            <w:tcW w:w="1175" w:type="dxa"/>
-          </w:tcPr>
-          <w:p/>
-        </w:tc>
-        <w:tc>
-          <w:tcPr>
-            <w:tcW w:w="935" w:type="dxa"/>
-          </w:tcPr>
-          <w:p/>
-        </w:tc>
-        <w:tc>
-          <w:tcPr>
-            <w:tcW w:w="1019" w:type="dxa"/>
-          </w:tcPr>
-          <w:p/>
+          <w:p>
+            <w:r>
+              <w:t>204723</w:t>
+            </w:r>
+          </w:p>
+        </w:tc>
+        <w:tc>
+          <w:tcPr>
+            <w:tcW w:w="1073" w:type="dxa"/>
+          </w:tcPr>
+          <w:p>
+            <w:r>
+              <w:t>.94</w:t>
+            </w:r>
+          </w:p>
+        </w:tc>
+        <w:tc>
+          <w:tcPr>
+            <w:tcW w:w="1175" w:type="dxa"/>
+          </w:tcPr>
+          <w:p>
+            <w:r>
+              <w:t>.97</w:t>
+            </w:r>
+          </w:p>
+        </w:tc>
+        <w:tc>
+          <w:tcPr>
+            <w:tcW w:w="935" w:type="dxa"/>
+          </w:tcPr>
+          <w:p>
+            <w:r>
+              <w:t>.96</w:t>
+            </w:r>
+          </w:p>
+        </w:tc>
+        <w:tc>
+          <w:tcPr>
+            <w:tcW w:w="1019" w:type="dxa"/>
+          </w:tcPr>
+          <w:p>
+            <w:r>
+              <w:t>.97</w:t>
+            </w:r>
+          </w:p>
         </w:tc>
       </w:tr>
       <w:tr>
@@ -632,6 +679,11 @@
           <w:p>
             <w:r>
               <w:t>Electronics11.csv</w:t>
+            </w:r>
+          </w:p>
+          <w:p>
+            <w:r>
+              <w:t>66854</w:t>
             </w:r>
           </w:p>
         </w:tc>

</xml_diff>